<commit_message>
Modify final doc again
</commit_message>
<xml_diff>
--- a/doc/Skript Abschlusspräsentation.docx
+++ b/doc/Skript Abschlusspräsentation.docx
@@ -65,6 +65,9 @@
       <w:r>
         <w:t>Analyse eines EKG-Verlaufs</w:t>
       </w:r>
+      <w:r>
+        <w:t>, Bewertung der Schaltung</w:t>
+      </w:r>
     </w:p>
     <w:p>
       <w:pPr>
@@ -214,6 +217,15 @@
       </w:pPr>
       <w:r>
         <w:t>Herzmuskelzellen ziehen sich zusammen</w:t>
+      </w:r>
+      <w:r>
+        <w:t xml:space="preserve"> </w:t>
+      </w:r>
+      <w:r>
+        <w:sym w:font="Wingdings" w:char="F0E0"/>
+      </w:r>
+      <w:r>
+        <w:t xml:space="preserve"> zuerst Vorhöfe, dann Leiterbahnen</w:t>
       </w:r>
     </w:p>
     <w:p>
@@ -390,7 +402,19 @@
         </w:numPr>
       </w:pPr>
       <w:r>
-        <w:t>Symmetrischer Eingang mit gekoppelten nicht invertierenden Verstärkern</w:t>
+        <w:t>Symmetrische Eing</w:t>
+      </w:r>
+      <w:r>
+        <w:t>ä</w:t>
+      </w:r>
+      <w:r>
+        <w:t>ng</w:t>
+      </w:r>
+      <w:r>
+        <w:t>e</w:t>
+      </w:r>
+      <w:r>
+        <w:t xml:space="preserve"> mit gekoppelten nicht invertierenden Verstärkern</w:t>
       </w:r>
     </w:p>
     <w:p>
@@ -635,6 +659,9 @@
         <w:t>DPDT-Switch</w:t>
       </w:r>
       <w:r>
+        <w:t xml:space="preserve"> (double pole double throw)</w:t>
+      </w:r>
+      <w:r>
         <w:t>: 4 Eingänge auf 2 Ausgänge</w:t>
       </w:r>
       <w:r>
@@ -782,6 +809,7 @@
         </w:numPr>
       </w:pPr>
       <w:r>
+        <w:lastRenderedPageBreak/>
         <w:t>RR-Intervall: Herzfrequenz</w:t>
       </w:r>
     </w:p>
@@ -794,7 +822,6 @@
         </w:numPr>
       </w:pPr>
       <w:r>
-        <w:lastRenderedPageBreak/>
         <w:t>Sehr viele Erkenntnisse mit zeitlichen Abständen und Amplituden der verschiedenen Zacken</w:t>
       </w:r>
     </w:p>
@@ -1161,6 +1188,81 @@
       </w:pPr>
       <w:r>
         <w:t>Ausgangsamplitude besser einstellbar, weil man Base-Wert hat, von dem man hochgehen kann?</w:t>
+      </w:r>
+    </w:p>
+    <w:p>
+      <w:pPr>
+        <w:pStyle w:val="Listenabsatz"/>
+        <w:numPr>
+          <w:ilvl w:val="0"/>
+          <w:numId w:val="1"/>
+        </w:numPr>
+      </w:pPr>
+      <w:r>
+        <w:t>Warum ist Netzfrequenz so stark messbar?</w:t>
+      </w:r>
+    </w:p>
+    <w:p>
+      <w:pPr>
+        <w:pStyle w:val="Listenabsatz"/>
+        <w:numPr>
+          <w:ilvl w:val="1"/>
+          <w:numId w:val="1"/>
+        </w:numPr>
+      </w:pPr>
+      <w:r>
+        <w:t>Netzbrummen von elektrischen Geräten wird über Körper/Leitungen in Schaltung übertrage</w:t>
+      </w:r>
+      <w:r>
+        <w:t>n</w:t>
+      </w:r>
+    </w:p>
+    <w:p>
+      <w:pPr>
+        <w:pStyle w:val="Listenabsatz"/>
+        <w:numPr>
+          <w:ilvl w:val="1"/>
+          <w:numId w:val="1"/>
+        </w:numPr>
+      </w:pPr>
+      <w:r>
+        <w:t>Induktivität von Leitungen erzeugt B-Feld, was Wechselspg. induziert</w:t>
+      </w:r>
+    </w:p>
+    <w:p>
+      <w:pPr>
+        <w:pStyle w:val="Listenabsatz"/>
+        <w:numPr>
+          <w:ilvl w:val="0"/>
+          <w:numId w:val="1"/>
+        </w:numPr>
+      </w:pPr>
+      <w:r>
+        <w:t>Warum nicht geerdet?</w:t>
+      </w:r>
+    </w:p>
+    <w:p>
+      <w:pPr>
+        <w:pStyle w:val="Listenabsatz"/>
+        <w:numPr>
+          <w:ilvl w:val="1"/>
+          <w:numId w:val="1"/>
+        </w:numPr>
+      </w:pPr>
+      <w:r>
+        <w:t>Vergessen? Idk :`(</w:t>
+      </w:r>
+    </w:p>
+    <w:p>
+      <w:pPr>
+        <w:pStyle w:val="Listenabsatz"/>
+        <w:numPr>
+          <w:ilvl w:val="1"/>
+          <w:numId w:val="1"/>
+        </w:numPr>
+      </w:pPr>
+      <w:r>
+        <w:t>Deshalb 50 Hz Störungen?</w:t>
       </w:r>
     </w:p>
     <w:sectPr>

</xml_diff>